<commit_message>
updates in ppt and word file
</commit_message>
<xml_diff>
--- a/submission_details_on_website.docx
+++ b/submission_details_on_website.docx
@@ -259,21 +259,7 @@
         <w:rPr>
           <w:lang w:val="en-US"/>
         </w:rPr>
-        <w:t xml:space="preserve">Gravity Recovery </w:t>
-      </w:r>
-      <w:proofErr w:type="gramStart"/>
-      <w:r>
-        <w:rPr>
-          <w:lang w:val="en-US"/>
-        </w:rPr>
-        <w:t>And</w:t>
-      </w:r>
-      <w:proofErr w:type="gramEnd"/>
-      <w:r>
-        <w:rPr>
-          <w:lang w:val="en-US"/>
-        </w:rPr>
-        <w:t xml:space="preserve"> Climate Experiment</w:t>
+        <w:t>Gravity Recovery And Climate Experiment</w:t>
       </w:r>
       <w:r>
         <w:rPr>
@@ -1460,21 +1446,7 @@
         <w:rPr>
           <w:lang w:val="en-US"/>
         </w:rPr>
-        <w:t xml:space="preserve"> regressor </w:t>
-      </w:r>
-      <w:proofErr w:type="gramStart"/>
-      <w:r>
-        <w:rPr>
-          <w:lang w:val="en-US"/>
-        </w:rPr>
-        <w:t>model,</w:t>
-      </w:r>
-      <w:proofErr w:type="gramEnd"/>
-      <w:r>
-        <w:rPr>
-          <w:lang w:val="en-US"/>
-        </w:rPr>
-        <w:t xml:space="preserve"> to solve the problem as a regression but it does not meet our end goal and the accuracy was very low due to highly correlated soil moisture features.</w:t>
+        <w:t xml:space="preserve"> regressor model, to solve the problem as a regression but it does not meet our end goal and the accuracy was very low due to highly correlated soil moisture features.</w:t>
       </w:r>
     </w:p>
     <w:p>
@@ -1655,11 +1627,27 @@
           <w:lang w:val="en-US"/>
         </w:rPr>
       </w:pPr>
-      <w:r>
-        <w:rPr>
-          <w:lang w:val="en-US"/>
-        </w:rPr>
-        <w:t>https://docs.streamlit.io/get-started/tutorials/create-an-app</w:t>
+      <w:hyperlink r:id="rId18" w:history="1">
+        <w:r>
+          <w:rPr>
+            <w:rStyle w:val="Hyperlink"/>
+            <w:lang w:val="en-US"/>
+          </w:rPr>
+          <w:t>https://docs.streamlit.io/get-started/tutorials/create-an-app</w:t>
+        </w:r>
+      </w:hyperlink>
+    </w:p>
+    <w:p>
+      <w:pPr>
+        <w:rPr>
+          <w:lang w:val="en-US"/>
+        </w:rPr>
+      </w:pPr>
+      <w:r>
+        <w:rPr>
+          <w:lang w:val="en-US"/>
+        </w:rPr>
+        <w:t>https://towardsdatascience.com/geopandas-101-plot-any-data-with-a-latitude-and-longitude-on-a-map-98e01944b972</w:t>
       </w:r>
     </w:p>
     <w:p>

</xml_diff>